<commit_message>
add nomio.models.py, nomio.admin.py and add to nomio.settings.py
</commit_message>
<xml_diff>
--- a/journal.docx
+++ b/journal.docx
@@ -295,11 +295,297 @@
       <w:pPr>
         <w:rPr>
           <w:rFonts w:hint="default"/>
-          <w:lang w:val="en-GB"/>
-        </w:rPr>
-      </w:pPr>
+          <w:u w:val="single"/>
+          <w:lang w:val="en-GB"/>
+        </w:rPr>
+      </w:pPr>
+      <w:r>
+        <w:rPr>
+          <w:rFonts w:hint="default"/>
+          <w:u w:val="single"/>
+          <w:lang w:val="en-GB"/>
+        </w:rPr>
+        <w:t>Rough Plan</w:t>
+      </w:r>
+    </w:p>
+    <w:p>
+      <w:pPr>
+        <w:rPr>
+          <w:rFonts w:hint="default"/>
+          <w:u w:val="single"/>
+          <w:lang w:val="en-GB"/>
+        </w:rPr>
+      </w:pPr>
+    </w:p>
+    <w:p>
+      <w:pPr>
+        <w:rPr>
+          <w:rFonts w:hint="default"/>
+          <w:u w:val="none"/>
+          <w:lang w:val="en-GB"/>
+        </w:rPr>
+      </w:pPr>
+      <w:r>
+        <w:rPr>
+          <w:rFonts w:hint="default"/>
+          <w:u w:val="none"/>
+          <w:lang w:val="en-GB"/>
+        </w:rPr>
+        <w:t xml:space="preserve">Create a model with fields for files, date uploaded, user, (category). </w:t>
+      </w:r>
+    </w:p>
+    <w:p>
+      <w:pPr>
+        <w:rPr>
+          <w:rFonts w:hint="default"/>
+          <w:u w:val="none"/>
+          <w:lang w:val="en-GB"/>
+        </w:rPr>
+      </w:pPr>
+    </w:p>
+    <w:p>
+      <w:pPr>
+        <w:rPr>
+          <w:rFonts w:hint="default"/>
+          <w:u w:val="none"/>
+          <w:lang w:val="en-GB"/>
+        </w:rPr>
+      </w:pPr>
+      <w:r>
+        <w:rPr>
+          <w:rFonts w:hint="default"/>
+          <w:u w:val="none"/>
+          <w:lang w:val="en-GB"/>
+        </w:rPr>
+        <w:t xml:space="preserve">Use a generic.ListView to list the files for one user. Include pagination. Optional extras: user can choose how to order the files. User can choose to display lists of files by their chosen category. The template will include a link to an upload file page, or it could be included on the same page. </w:t>
+      </w:r>
+    </w:p>
+    <w:p>
+      <w:pPr>
+        <w:rPr>
+          <w:rFonts w:hint="default"/>
+          <w:u w:val="none"/>
+          <w:lang w:val="en-GB"/>
+        </w:rPr>
+      </w:pPr>
+    </w:p>
+    <w:p>
+      <w:pPr>
+        <w:rPr>
+          <w:rFonts w:hint="default"/>
+          <w:u w:val="none"/>
+          <w:lang w:val="en-GB"/>
+        </w:rPr>
+      </w:pPr>
+      <w:r>
+        <w:rPr>
+          <w:rFonts w:hint="default"/>
+          <w:u w:val="none"/>
+          <w:lang w:val="en-GB"/>
+        </w:rPr>
+        <w:t xml:space="preserve">Tackle the download file feature last, as it should be easiest to implement. </w:t>
+      </w:r>
+    </w:p>
+    <w:p>
+      <w:pPr>
+        <w:rPr>
+          <w:rFonts w:hint="default"/>
+          <w:u w:val="none"/>
+          <w:lang w:val="en-GB"/>
+        </w:rPr>
+      </w:pPr>
+    </w:p>
+    <w:p>
+      <w:pPr>
+        <w:rPr>
+          <w:rFonts w:hint="default"/>
+          <w:u w:val="none"/>
+          <w:lang w:val="en-GB"/>
+        </w:rPr>
+      </w:pPr>
+      <w:r>
+        <w:rPr>
+          <w:rFonts w:hint="default"/>
+          <w:u w:val="none"/>
+          <w:lang w:val="en-GB"/>
+        </w:rPr>
+        <w:t xml:space="preserve">Created LegalDoc class in documents.models.py with doc field as a FileField. Set to upload direct to media directory in project root directory and changed nomio.urls.py and added MEDIA_ROOT and MEDIA-URL to nomio.settings.py. </w:t>
+      </w:r>
+    </w:p>
+    <w:p>
+      <w:pPr>
+        <w:rPr>
+          <w:rFonts w:hint="default"/>
+          <w:u w:val="none"/>
+          <w:lang w:val="en-GB"/>
+        </w:rPr>
+      </w:pPr>
+    </w:p>
+    <w:p>
+      <w:pPr>
+        <w:rPr>
+          <w:rFonts w:hint="default"/>
+          <w:u w:val="none"/>
+          <w:lang w:val="en-GB"/>
+        </w:rPr>
+      </w:pPr>
+      <w:r>
+        <w:rPr>
+          <w:rFonts w:hint="default"/>
+          <w:u w:val="none"/>
+          <w:lang w:val="en-GB"/>
+        </w:rPr>
+        <w:t xml:space="preserve">Add nomio.models.py file and add LegalDoc model. Add nomio.admin.py and register LegalDocAdmin class. </w:t>
+      </w:r>
+    </w:p>
+    <w:p>
+      <w:pPr>
+        <w:rPr>
+          <w:rFonts w:hint="default"/>
+          <w:u w:val="none"/>
+          <w:lang w:val="en-GB"/>
+        </w:rPr>
+      </w:pPr>
+    </w:p>
+    <w:p>
+      <w:pPr>
+        <w:rPr>
+          <w:rFonts w:hint="default"/>
+          <w:u w:val="single"/>
+          <w:lang w:val="en-GB"/>
+        </w:rPr>
+      </w:pPr>
+      <w:r>
+        <w:rPr>
+          <w:rFonts w:hint="default"/>
+          <w:u w:val="single"/>
+          <w:lang w:val="en-GB"/>
+        </w:rPr>
+        <w:t>Things to consider:</w:t>
+      </w:r>
+    </w:p>
+    <w:p>
+      <w:pPr>
+        <w:rPr>
+          <w:rFonts w:hint="default"/>
+          <w:u w:val="single"/>
+          <w:lang w:val="en-GB"/>
+        </w:rPr>
+      </w:pPr>
+    </w:p>
+    <w:p>
+      <w:pPr>
+        <w:rPr>
+          <w:rFonts w:hint="default"/>
+          <w:u w:val="none"/>
+          <w:lang w:val="en-GB"/>
+        </w:rPr>
+      </w:pPr>
+      <w:r>
+        <w:rPr>
+          <w:rFonts w:hint="default"/>
+          <w:u w:val="none"/>
+          <w:lang w:val="en-GB"/>
+        </w:rPr>
+        <w:t xml:space="preserve">Using Class meta: verbose_name_plural = “plurals” to make Django pluralise the name properly. </w:t>
+      </w:r>
+    </w:p>
+    <w:p>
+      <w:pPr>
+        <w:rPr>
+          <w:rFonts w:hint="default"/>
+          <w:u w:val="none"/>
+          <w:lang w:val="en-GB"/>
+        </w:rPr>
+      </w:pPr>
+      <w:r>
+        <w:rPr>
+          <w:rFonts w:hint="default"/>
+          <w:u w:val="none"/>
+          <w:lang w:val="en-GB"/>
+        </w:rPr>
+        <w:t xml:space="preserve">Consider the BASE_DIR, TEMPLATE_DIR and STATIC_DIR settings in settings.py. </w:t>
+      </w:r>
+    </w:p>
+    <w:p>
+      <w:pPr>
+        <w:rPr>
+          <w:rFonts w:hint="default"/>
+          <w:u w:val="none"/>
+          <w:lang w:val="en-GB"/>
+        </w:rPr>
+      </w:pPr>
+      <w:r>
+        <w:rPr>
+          <w:rFonts w:hint="default"/>
+          <w:u w:val="none"/>
+          <w:lang w:val="en-GB"/>
+        </w:rPr>
+        <w:t xml:space="preserve">Consider the urls.py file in root directory - might need to add a static/media file setting here. </w:t>
+      </w:r>
+    </w:p>
+    <w:p>
+      <w:pPr>
+        <w:rPr>
+          <w:rFonts w:hint="default"/>
+          <w:u w:val="none"/>
+          <w:lang w:val="en-GB"/>
+        </w:rPr>
+      </w:pPr>
+      <w:r>
+        <w:rPr>
+          <w:rFonts w:hint="default"/>
+          <w:u w:val="none"/>
+          <w:lang w:val="en-GB"/>
+        </w:rPr>
+        <w:t xml:space="preserve">How to validate file uploads for security reasons. </w:t>
+      </w:r>
+    </w:p>
+    <w:p>
+      <w:pPr>
+        <w:rPr>
+          <w:rFonts w:hint="default"/>
+          <w:u w:val="none"/>
+          <w:lang w:val="en-GB"/>
+        </w:rPr>
+      </w:pPr>
+      <w:r>
+        <w:rPr>
+          <w:rFonts w:hint="default"/>
+          <w:u w:val="none"/>
+          <w:lang w:val="en-GB"/>
+        </w:rPr>
+        <w:t xml:space="preserve">Make admin prettier. </w:t>
+      </w:r>
       <w:bookmarkStart w:id="0" w:name="_GoBack"/>
       <w:bookmarkEnd w:id="0"/>
+    </w:p>
+    <w:p>
+      <w:pPr>
+        <w:rPr>
+          <w:rFonts w:hint="default"/>
+          <w:u w:val="none"/>
+          <w:lang w:val="en-GB"/>
+        </w:rPr>
+      </w:pPr>
+    </w:p>
+    <w:p>
+      <w:pPr>
+        <w:rPr>
+          <w:rFonts w:hint="default"/>
+          <w:u w:val="none"/>
+          <w:lang w:val="en-GB"/>
+        </w:rPr>
+      </w:pPr>
+    </w:p>
+    <w:p>
+      <w:pPr>
+        <w:rPr>
+          <w:rFonts w:hint="default"/>
+          <w:u w:val="none"/>
+          <w:lang w:val="en-GB"/>
+        </w:rPr>
+      </w:pPr>
     </w:p>
     <w:p>
       <w:pPr>

</xml_diff>

<commit_message>
LegalDoc model finished and fully tested
</commit_message>
<xml_diff>
--- a/journal.docx
+++ b/journal.docx
@@ -14,6 +14,29 @@
           <w:rFonts w:hint="default"/>
           <w:lang w:val="en-GB"/>
         </w:rPr>
+        <w:t xml:space="preserve">Consider using Notion to journal my progress, but will stick to a Word document. </w:t>
+      </w:r>
+    </w:p>
+    <w:p>
+      <w:pPr>
+        <w:rPr>
+          <w:rFonts w:hint="default"/>
+          <w:lang w:val="en-GB"/>
+        </w:rPr>
+      </w:pPr>
+    </w:p>
+    <w:p>
+      <w:pPr>
+        <w:rPr>
+          <w:rFonts w:hint="default"/>
+          <w:lang w:val="en-GB"/>
+        </w:rPr>
+      </w:pPr>
+      <w:r>
+        <w:rPr>
+          <w:rFonts w:hint="default"/>
+          <w:lang w:val="en-GB"/>
+        </w:rPr>
         <w:t>Downloaded to my PC and opened folder in VS Code. (considered using PyCharm to match Nomio).</w:t>
       </w:r>
     </w:p>
@@ -451,114 +474,310 @@
       <w:pPr>
         <w:rPr>
           <w:rFonts w:hint="default"/>
-          <w:u w:val="single"/>
-          <w:lang w:val="en-GB"/>
-        </w:rPr>
-      </w:pPr>
-      <w:r>
-        <w:rPr>
-          <w:rFonts w:hint="default"/>
-          <w:u w:val="single"/>
-          <w:lang w:val="en-GB"/>
-        </w:rPr>
-        <w:t>Things to consider:</w:t>
-      </w:r>
-    </w:p>
-    <w:p>
-      <w:pPr>
-        <w:rPr>
-          <w:rFonts w:hint="default"/>
-          <w:u w:val="single"/>
-          <w:lang w:val="en-GB"/>
-        </w:rPr>
-      </w:pPr>
-    </w:p>
-    <w:p>
-      <w:pPr>
-        <w:rPr>
-          <w:rFonts w:hint="default"/>
-          <w:u w:val="none"/>
-          <w:lang w:val="en-GB"/>
-        </w:rPr>
-      </w:pPr>
-      <w:r>
-        <w:rPr>
-          <w:rFonts w:hint="default"/>
-          <w:u w:val="none"/>
-          <w:lang w:val="en-GB"/>
-        </w:rPr>
-        <w:t xml:space="preserve">Using Class meta: verbose_name_plural = “plurals” to make Django pluralise the name properly. </w:t>
-      </w:r>
-    </w:p>
-    <w:p>
-      <w:pPr>
-        <w:rPr>
-          <w:rFonts w:hint="default"/>
-          <w:u w:val="none"/>
-          <w:lang w:val="en-GB"/>
-        </w:rPr>
-      </w:pPr>
-      <w:r>
-        <w:rPr>
-          <w:rFonts w:hint="default"/>
-          <w:u w:val="none"/>
-          <w:lang w:val="en-GB"/>
-        </w:rPr>
-        <w:t xml:space="preserve">Consider the BASE_DIR, TEMPLATE_DIR and STATIC_DIR settings in settings.py. </w:t>
-      </w:r>
-    </w:p>
-    <w:p>
-      <w:pPr>
-        <w:rPr>
-          <w:rFonts w:hint="default"/>
-          <w:u w:val="none"/>
-          <w:lang w:val="en-GB"/>
-        </w:rPr>
-      </w:pPr>
-      <w:r>
-        <w:rPr>
-          <w:rFonts w:hint="default"/>
-          <w:u w:val="none"/>
-          <w:lang w:val="en-GB"/>
-        </w:rPr>
-        <w:t xml:space="preserve">Consider the urls.py file in root directory - might need to add a static/media file setting here. </w:t>
-      </w:r>
-    </w:p>
-    <w:p>
-      <w:pPr>
-        <w:rPr>
-          <w:rFonts w:hint="default"/>
-          <w:u w:val="none"/>
-          <w:lang w:val="en-GB"/>
-        </w:rPr>
-      </w:pPr>
-      <w:r>
-        <w:rPr>
-          <w:rFonts w:hint="default"/>
-          <w:u w:val="none"/>
-          <w:lang w:val="en-GB"/>
-        </w:rPr>
-        <w:t xml:space="preserve">How to validate file uploads for security reasons. </w:t>
-      </w:r>
-    </w:p>
-    <w:p>
-      <w:pPr>
-        <w:rPr>
-          <w:rFonts w:hint="default"/>
-          <w:u w:val="none"/>
-          <w:lang w:val="en-GB"/>
-        </w:rPr>
-      </w:pPr>
-      <w:r>
-        <w:rPr>
-          <w:rFonts w:hint="default"/>
-          <w:u w:val="none"/>
-          <w:lang w:val="en-GB"/>
-        </w:rPr>
-        <w:t xml:space="preserve">Make admin prettier. </w:t>
+          <w:u w:val="none"/>
+          <w:lang w:val="en-GB"/>
+        </w:rPr>
+      </w:pPr>
+      <w:r>
+        <w:rPr>
+          <w:rFonts w:hint="default"/>
+          <w:u w:val="none"/>
+          <w:lang w:val="en-GB"/>
+        </w:rPr>
+        <w:t>Add doc, user and up_date fields to LegalDoc model, and __str__method. Tests written, all pass and coverage below:</w:t>
       </w:r>
       <w:bookmarkStart w:id="0" w:name="_GoBack"/>
       <w:bookmarkEnd w:id="0"/>
+      <w:r>
+        <w:rPr>
+          <w:rFonts w:hint="default"/>
+          <w:u w:val="none"/>
+          <w:lang w:val="en-GB"/>
+        </w:rPr>
+        <w:t xml:space="preserve"> </w:t>
+      </w:r>
+    </w:p>
+    <w:p>
+      <w:pPr>
+        <w:rPr>
+          <w:rFonts w:hint="default"/>
+          <w:u w:val="none"/>
+          <w:lang w:val="en-GB"/>
+        </w:rPr>
+      </w:pPr>
+    </w:p>
+    <w:p>
+      <w:pPr>
+        <w:rPr>
+          <w:rFonts w:hint="default"/>
+          <w:u w:val="none"/>
+          <w:lang w:val="en-GB"/>
+        </w:rPr>
+      </w:pPr>
+      <w:r>
+        <w:rPr>
+          <w:rFonts w:hint="default"/>
+          <w:u w:val="none"/>
+          <w:lang w:val="en-GB"/>
+        </w:rPr>
+        <w:t>Name            Stmts   Miss Branch BrPart  Cover   Missing</w:t>
+      </w:r>
+    </w:p>
+    <w:p>
+      <w:pPr>
+        <w:rPr>
+          <w:rFonts w:hint="default"/>
+          <w:u w:val="none"/>
+          <w:lang w:val="en-GB"/>
+        </w:rPr>
+      </w:pPr>
+      <w:r>
+        <w:rPr>
+          <w:rFonts w:hint="default"/>
+          <w:u w:val="none"/>
+          <w:lang w:val="en-GB"/>
+        </w:rPr>
+        <w:t>-----------------------------------------------------------</w:t>
+      </w:r>
+    </w:p>
+    <w:p>
+      <w:pPr>
+        <w:rPr>
+          <w:rFonts w:hint="default"/>
+          <w:u w:val="none"/>
+          <w:lang w:val="en-GB"/>
+        </w:rPr>
+      </w:pPr>
+      <w:r>
+        <w:rPr>
+          <w:rFonts w:hint="default"/>
+          <w:u w:val="none"/>
+          <w:lang w:val="en-GB"/>
+        </w:rPr>
+        <w:t>manage.py          12      2      2      1    79%   12-13, 21-&gt;exit</w:t>
+      </w:r>
+    </w:p>
+    <w:p>
+      <w:pPr>
+        <w:rPr>
+          <w:rFonts w:hint="default"/>
+          <w:u w:val="none"/>
+          <w:lang w:val="en-GB"/>
+        </w:rPr>
+      </w:pPr>
+      <w:r>
+        <w:rPr>
+          <w:rFonts w:hint="default"/>
+          <w:u w:val="none"/>
+          <w:lang w:val="en-GB"/>
+        </w:rPr>
+        <w:t>nomio\asgi.py       4      4      0      0     0%   10-16</w:t>
+      </w:r>
+    </w:p>
+    <w:p>
+      <w:pPr>
+        <w:rPr>
+          <w:rFonts w:hint="default"/>
+          <w:u w:val="none"/>
+          <w:lang w:val="en-GB"/>
+        </w:rPr>
+      </w:pPr>
+      <w:r>
+        <w:rPr>
+          <w:rFonts w:hint="default"/>
+          <w:u w:val="none"/>
+          <w:lang w:val="en-GB"/>
+        </w:rPr>
+        <w:t>nomio\wsgi.py       4      4      0      0     0%   10-16</w:t>
+      </w:r>
+    </w:p>
+    <w:p>
+      <w:pPr>
+        <w:rPr>
+          <w:rFonts w:hint="default"/>
+          <w:u w:val="none"/>
+          <w:lang w:val="en-GB"/>
+        </w:rPr>
+      </w:pPr>
+      <w:r>
+        <w:rPr>
+          <w:rFonts w:hint="default"/>
+          <w:u w:val="none"/>
+          <w:lang w:val="en-GB"/>
+        </w:rPr>
+        <w:t>-----------------------------------------------------------</w:t>
+      </w:r>
+    </w:p>
+    <w:p>
+      <w:pPr>
+        <w:rPr>
+          <w:rFonts w:hint="default"/>
+          <w:u w:val="none"/>
+          <w:lang w:val="en-GB"/>
+        </w:rPr>
+      </w:pPr>
+      <w:r>
+        <w:rPr>
+          <w:rFonts w:hint="default"/>
+          <w:u w:val="none"/>
+          <w:lang w:val="en-GB"/>
+        </w:rPr>
+        <w:t>TOTAL             138     10      4      1    92%</w:t>
+      </w:r>
+    </w:p>
+    <w:p>
+      <w:pPr>
+        <w:rPr>
+          <w:rFonts w:hint="default"/>
+          <w:u w:val="none"/>
+          <w:lang w:val="en-GB"/>
+        </w:rPr>
+      </w:pPr>
+    </w:p>
+    <w:p>
+      <w:pPr>
+        <w:rPr>
+          <w:rFonts w:hint="default"/>
+          <w:u w:val="single"/>
+          <w:lang w:val="en-GB"/>
+        </w:rPr>
+      </w:pPr>
+      <w:r>
+        <w:rPr>
+          <w:rFonts w:hint="default"/>
+          <w:u w:val="single"/>
+          <w:lang w:val="en-GB"/>
+        </w:rPr>
+        <w:t>Things to consider:</w:t>
+      </w:r>
+    </w:p>
+    <w:p>
+      <w:pPr>
+        <w:rPr>
+          <w:rFonts w:hint="default"/>
+          <w:u w:val="single"/>
+          <w:lang w:val="en-GB"/>
+        </w:rPr>
+      </w:pPr>
+    </w:p>
+    <w:p>
+      <w:pPr>
+        <w:rPr>
+          <w:rFonts w:hint="default"/>
+          <w:u w:val="none"/>
+          <w:lang w:val="en-GB"/>
+        </w:rPr>
+      </w:pPr>
+      <w:r>
+        <w:rPr>
+          <w:rFonts w:hint="default"/>
+          <w:u w:val="none"/>
+          <w:lang w:val="en-GB"/>
+        </w:rPr>
+        <w:t xml:space="preserve">Using Class meta: verbose_name_plural = “plurals” to make Django pluralise the name properly. </w:t>
+      </w:r>
+    </w:p>
+    <w:p>
+      <w:pPr>
+        <w:rPr>
+          <w:rFonts w:hint="default"/>
+          <w:u w:val="none"/>
+          <w:lang w:val="en-GB"/>
+        </w:rPr>
+      </w:pPr>
+      <w:r>
+        <w:rPr>
+          <w:rFonts w:hint="default"/>
+          <w:u w:val="none"/>
+          <w:lang w:val="en-GB"/>
+        </w:rPr>
+        <w:t xml:space="preserve">Consider the BASE_DIR, TEMPLATE_DIR and STATIC_DIR settings in settings.py. </w:t>
+      </w:r>
+    </w:p>
+    <w:p>
+      <w:pPr>
+        <w:rPr>
+          <w:rFonts w:hint="default"/>
+          <w:u w:val="none"/>
+          <w:lang w:val="en-GB"/>
+        </w:rPr>
+      </w:pPr>
+      <w:r>
+        <w:rPr>
+          <w:rFonts w:hint="default"/>
+          <w:u w:val="none"/>
+          <w:lang w:val="en-GB"/>
+        </w:rPr>
+        <w:t xml:space="preserve">Consider the urls.py file in root directory - might need to add a static/media file setting here. </w:t>
+      </w:r>
+    </w:p>
+    <w:p>
+      <w:pPr>
+        <w:rPr>
+          <w:rFonts w:hint="default"/>
+          <w:u w:val="none"/>
+          <w:lang w:val="en-GB"/>
+        </w:rPr>
+      </w:pPr>
+      <w:r>
+        <w:rPr>
+          <w:rFonts w:hint="default"/>
+          <w:u w:val="none"/>
+          <w:lang w:val="en-GB"/>
+        </w:rPr>
+        <w:t xml:space="preserve">How to validate file uploads for security reasons. </w:t>
+      </w:r>
+    </w:p>
+    <w:p>
+      <w:pPr>
+        <w:rPr>
+          <w:rFonts w:hint="default"/>
+          <w:u w:val="none"/>
+          <w:lang w:val="en-GB"/>
+        </w:rPr>
+      </w:pPr>
+      <w:r>
+        <w:rPr>
+          <w:rFonts w:hint="default"/>
+          <w:u w:val="none"/>
+          <w:lang w:val="en-GB"/>
+        </w:rPr>
+        <w:t xml:space="preserve">Make admin prettier. </w:t>
+      </w:r>
+    </w:p>
+    <w:p>
+      <w:pPr>
+        <w:rPr>
+          <w:rFonts w:hint="default"/>
+          <w:u w:val="none"/>
+          <w:lang w:val="en-GB"/>
+        </w:rPr>
+      </w:pPr>
+      <w:r>
+        <w:rPr>
+          <w:rFonts w:hint="default"/>
+          <w:u w:val="none"/>
+          <w:lang w:val="en-GB"/>
+        </w:rPr>
+        <w:t xml:space="preserve">Add user field to LegalDoc model. </w:t>
+      </w:r>
+    </w:p>
+    <w:p>
+      <w:pPr>
+        <w:rPr>
+          <w:rFonts w:hint="default"/>
+          <w:u w:val="none"/>
+          <w:lang w:val="en-GB"/>
+        </w:rPr>
+      </w:pPr>
+      <w:r>
+        <w:rPr>
+          <w:rFonts w:hint="default"/>
+          <w:u w:val="none"/>
+          <w:lang w:val="en-GB"/>
+        </w:rPr>
+        <w:t>Consider style and check guidance on import orders</w:t>
+      </w:r>
     </w:p>
     <w:p>
       <w:pPr>

</xml_diff>

<commit_message>
add ListView to documents.views.py, modify url pattern in documents.urls.py and add legaldoc_list.html
</commit_message>
<xml_diff>
--- a/journal.docx
+++ b/journal.docx
@@ -484,300 +484,395 @@
           <w:u w:val="none"/>
           <w:lang w:val="en-GB"/>
         </w:rPr>
-        <w:t>Add doc, user and up_date fields to LegalDoc model, and __str__method. Tests written, all pass and coverage below:</w:t>
+        <w:t xml:space="preserve">Add doc, user and up_date fields to LegalDoc model, and __str__method. Tests written, all pass and coverage below: </w:t>
+      </w:r>
+    </w:p>
+    <w:p>
+      <w:pPr>
+        <w:rPr>
+          <w:rFonts w:hint="default"/>
+          <w:u w:val="none"/>
+          <w:lang w:val="en-GB"/>
+        </w:rPr>
+      </w:pPr>
+    </w:p>
+    <w:p>
+      <w:pPr>
+        <w:rPr>
+          <w:rFonts w:hint="default"/>
+          <w:u w:val="none"/>
+          <w:lang w:val="en-GB"/>
+        </w:rPr>
+      </w:pPr>
+      <w:r>
+        <w:rPr>
+          <w:rFonts w:hint="default"/>
+          <w:u w:val="none"/>
+          <w:lang w:val="en-GB"/>
+        </w:rPr>
+        <w:t>Name            Stmts   Miss Branch BrPart  Cover   Missing</w:t>
+      </w:r>
+    </w:p>
+    <w:p>
+      <w:pPr>
+        <w:rPr>
+          <w:rFonts w:hint="default"/>
+          <w:u w:val="none"/>
+          <w:lang w:val="en-GB"/>
+        </w:rPr>
+      </w:pPr>
+      <w:r>
+        <w:rPr>
+          <w:rFonts w:hint="default"/>
+          <w:u w:val="none"/>
+          <w:lang w:val="en-GB"/>
+        </w:rPr>
+        <w:t>-----------------------------------------------------------</w:t>
+      </w:r>
+    </w:p>
+    <w:p>
+      <w:pPr>
+        <w:rPr>
+          <w:rFonts w:hint="default"/>
+          <w:u w:val="none"/>
+          <w:lang w:val="en-GB"/>
+        </w:rPr>
+      </w:pPr>
+      <w:r>
+        <w:rPr>
+          <w:rFonts w:hint="default"/>
+          <w:u w:val="none"/>
+          <w:lang w:val="en-GB"/>
+        </w:rPr>
+        <w:t>manage.py          12      2      2      1    79%   12-13, 21-&gt;exit</w:t>
+      </w:r>
+    </w:p>
+    <w:p>
+      <w:pPr>
+        <w:rPr>
+          <w:rFonts w:hint="default"/>
+          <w:u w:val="none"/>
+          <w:lang w:val="en-GB"/>
+        </w:rPr>
+      </w:pPr>
+      <w:r>
+        <w:rPr>
+          <w:rFonts w:hint="default"/>
+          <w:u w:val="none"/>
+          <w:lang w:val="en-GB"/>
+        </w:rPr>
+        <w:t>nomio\asgi.py       4      4      0      0     0%   10-16</w:t>
+      </w:r>
+    </w:p>
+    <w:p>
+      <w:pPr>
+        <w:rPr>
+          <w:rFonts w:hint="default"/>
+          <w:u w:val="none"/>
+          <w:lang w:val="en-GB"/>
+        </w:rPr>
+      </w:pPr>
+      <w:r>
+        <w:rPr>
+          <w:rFonts w:hint="default"/>
+          <w:u w:val="none"/>
+          <w:lang w:val="en-GB"/>
+        </w:rPr>
+        <w:t>nomio\wsgi.py       4      4      0      0     0%   10-16</w:t>
+      </w:r>
+    </w:p>
+    <w:p>
+      <w:pPr>
+        <w:rPr>
+          <w:rFonts w:hint="default"/>
+          <w:u w:val="none"/>
+          <w:lang w:val="en-GB"/>
+        </w:rPr>
+      </w:pPr>
+      <w:r>
+        <w:rPr>
+          <w:rFonts w:hint="default"/>
+          <w:u w:val="none"/>
+          <w:lang w:val="en-GB"/>
+        </w:rPr>
+        <w:t>-----------------------------------------------------------</w:t>
+      </w:r>
+    </w:p>
+    <w:p>
+      <w:pPr>
+        <w:rPr>
+          <w:rFonts w:hint="default"/>
+          <w:u w:val="none"/>
+          <w:lang w:val="en-GB"/>
+        </w:rPr>
+      </w:pPr>
+      <w:r>
+        <w:rPr>
+          <w:rFonts w:hint="default"/>
+          <w:u w:val="none"/>
+          <w:lang w:val="en-GB"/>
+        </w:rPr>
+        <w:t>TOTAL             138     10      4      1    92%</w:t>
+      </w:r>
+    </w:p>
+    <w:p>
+      <w:pPr>
+        <w:rPr>
+          <w:rFonts w:hint="default"/>
+          <w:u w:val="none"/>
+          <w:lang w:val="en-GB"/>
+        </w:rPr>
+      </w:pPr>
+    </w:p>
+    <w:p>
+      <w:pPr>
+        <w:rPr>
+          <w:rFonts w:hint="default"/>
+          <w:u w:val="none"/>
+          <w:lang w:val="en-GB"/>
+        </w:rPr>
+      </w:pPr>
+      <w:r>
+        <w:rPr>
+          <w:rFonts w:hint="default"/>
+          <w:u w:val="none"/>
+          <w:lang w:val="en-GB"/>
+        </w:rPr>
+        <w:t xml:space="preserve">Added username Test, password testpassword. Added some images in admin all good. </w:t>
+      </w:r>
+    </w:p>
+    <w:p>
+      <w:pPr>
+        <w:rPr>
+          <w:rFonts w:hint="default"/>
+          <w:u w:val="none"/>
+          <w:lang w:val="en-GB"/>
+        </w:rPr>
+      </w:pPr>
+    </w:p>
+    <w:p>
+      <w:pPr>
+        <w:rPr>
+          <w:rFonts w:hint="default"/>
+          <w:u w:val="none"/>
+          <w:lang w:val="en-GB"/>
+        </w:rPr>
+      </w:pPr>
+      <w:r>
+        <w:rPr>
+          <w:rFonts w:hint="default"/>
+          <w:u w:val="none"/>
+          <w:lang w:val="en-GB"/>
+        </w:rPr>
+        <w:t xml:space="preserve">Pull request to synchronise develop and main branch on repo. </w:t>
+      </w:r>
+    </w:p>
+    <w:p>
+      <w:pPr>
+        <w:rPr>
+          <w:rFonts w:hint="default"/>
+          <w:u w:val="none"/>
+          <w:lang w:val="en-GB"/>
+        </w:rPr>
+      </w:pPr>
+      <w:r>
+        <w:rPr>
+          <w:rFonts w:hint="default"/>
+          <w:u w:val="none"/>
+          <w:lang w:val="en-GB"/>
+        </w:rPr>
+        <w:t xml:space="preserve">Create a list view which inherits from generic.ListView. Forgot to add as_view() in url patterns in documents.urls. Rectified. </w:t>
+      </w:r>
+    </w:p>
+    <w:p>
+      <w:pPr>
+        <w:rPr>
+          <w:rFonts w:hint="default"/>
+          <w:u w:val="none"/>
+          <w:lang w:val="en-GB"/>
+        </w:rPr>
+      </w:pPr>
+      <w:r>
+        <w:rPr>
+          <w:rFonts w:hint="default"/>
+          <w:u w:val="none"/>
+          <w:lang w:val="en-GB"/>
+        </w:rPr>
+        <w:t xml:space="preserve">Error with template name - rectified. My list view is now pointing to the correct and sending it all the data needed. Need to consider filtering by authenticated user either in the template or in the view query set (more likely). </w:t>
+      </w:r>
+    </w:p>
+    <w:p>
+      <w:pPr>
+        <w:rPr>
+          <w:rFonts w:hint="default"/>
+          <w:u w:val="none"/>
+          <w:lang w:val="en-GB"/>
+        </w:rPr>
+      </w:pPr>
+    </w:p>
+    <w:p>
+      <w:pPr>
+        <w:rPr>
+          <w:rFonts w:hint="default"/>
+          <w:u w:val="single"/>
+          <w:lang w:val="en-GB"/>
+        </w:rPr>
+      </w:pPr>
+      <w:r>
+        <w:rPr>
+          <w:rFonts w:hint="default"/>
+          <w:u w:val="single"/>
+          <w:lang w:val="en-GB"/>
+        </w:rPr>
+        <w:t>Things to consider:</w:t>
+      </w:r>
+    </w:p>
+    <w:p>
+      <w:pPr>
+        <w:rPr>
+          <w:rFonts w:hint="default"/>
+          <w:u w:val="single"/>
+          <w:lang w:val="en-GB"/>
+        </w:rPr>
+      </w:pPr>
+    </w:p>
+    <w:p>
+      <w:pPr>
+        <w:rPr>
+          <w:rFonts w:hint="default"/>
+          <w:u w:val="none"/>
+          <w:lang w:val="en-GB"/>
+        </w:rPr>
+      </w:pPr>
+      <w:r>
+        <w:rPr>
+          <w:rFonts w:hint="default"/>
+          <w:u w:val="none"/>
+          <w:lang w:val="en-GB"/>
+        </w:rPr>
+        <w:t xml:space="preserve">Using Class meta: verbose_name_plural = “plurals” to make Django pluralise the name properly. </w:t>
+      </w:r>
+    </w:p>
+    <w:p>
+      <w:pPr>
+        <w:rPr>
+          <w:rFonts w:hint="default"/>
+          <w:u w:val="none"/>
+          <w:lang w:val="en-GB"/>
+        </w:rPr>
+      </w:pPr>
+      <w:r>
+        <w:rPr>
+          <w:rFonts w:hint="default"/>
+          <w:u w:val="none"/>
+          <w:lang w:val="en-GB"/>
+        </w:rPr>
+        <w:t xml:space="preserve">Consider the BASE_DIR, TEMPLATE_DIR and STATIC_DIR settings in settings.py. </w:t>
+      </w:r>
+    </w:p>
+    <w:p>
+      <w:pPr>
+        <w:rPr>
+          <w:rFonts w:hint="default"/>
+          <w:u w:val="none"/>
+          <w:lang w:val="en-GB"/>
+        </w:rPr>
+      </w:pPr>
+      <w:r>
+        <w:rPr>
+          <w:rFonts w:hint="default"/>
+          <w:u w:val="none"/>
+          <w:lang w:val="en-GB"/>
+        </w:rPr>
+        <w:t xml:space="preserve">Consider the urls.py file in root directory - might need to add a static/media file setting here. </w:t>
+      </w:r>
+    </w:p>
+    <w:p>
+      <w:pPr>
+        <w:rPr>
+          <w:rFonts w:hint="default"/>
+          <w:u w:val="none"/>
+          <w:lang w:val="en-GB"/>
+        </w:rPr>
+      </w:pPr>
+      <w:r>
+        <w:rPr>
+          <w:rFonts w:hint="default"/>
+          <w:u w:val="none"/>
+          <w:lang w:val="en-GB"/>
+        </w:rPr>
+        <w:t xml:space="preserve">How to validate file uploads for security reasons. </w:t>
+      </w:r>
+    </w:p>
+    <w:p>
+      <w:pPr>
+        <w:rPr>
+          <w:rFonts w:hint="default"/>
+          <w:u w:val="none"/>
+          <w:lang w:val="en-GB"/>
+        </w:rPr>
+      </w:pPr>
+      <w:r>
+        <w:rPr>
+          <w:rFonts w:hint="default"/>
+          <w:u w:val="none"/>
+          <w:lang w:val="en-GB"/>
+        </w:rPr>
+        <w:t xml:space="preserve">Make admin prettier. </w:t>
+      </w:r>
+    </w:p>
+    <w:p>
+      <w:pPr>
+        <w:rPr>
+          <w:rFonts w:hint="default"/>
+          <w:u w:val="none"/>
+          <w:lang w:val="en-GB"/>
+        </w:rPr>
+      </w:pPr>
+      <w:r>
+        <w:rPr>
+          <w:rFonts w:hint="default"/>
+          <w:u w:val="none"/>
+          <w:lang w:val="en-GB"/>
+        </w:rPr>
+        <w:t xml:space="preserve">Add user field to LegalDoc model. </w:t>
+      </w:r>
+    </w:p>
+    <w:p>
+      <w:pPr>
+        <w:rPr>
+          <w:rFonts w:hint="default"/>
+          <w:u w:val="none"/>
+          <w:lang w:val="en-GB"/>
+        </w:rPr>
+      </w:pPr>
+      <w:r>
+        <w:rPr>
+          <w:rFonts w:hint="default"/>
+          <w:u w:val="none"/>
+          <w:lang w:val="en-GB"/>
+        </w:rPr>
+        <w:t>Consider style and check guidance on import orders</w:t>
+      </w:r>
+    </w:p>
+    <w:p>
+      <w:pPr>
+        <w:rPr>
+          <w:rFonts w:hint="default"/>
+          <w:u w:val="none"/>
+          <w:lang w:val="en-GB"/>
+        </w:rPr>
+      </w:pPr>
+      <w:r>
+        <w:rPr>
+          <w:rFonts w:hint="default"/>
+          <w:u w:val="none"/>
+          <w:lang w:val="en-GB"/>
+        </w:rPr>
+        <w:t>Use LoginMixin for my list view</w:t>
       </w:r>
       <w:bookmarkStart w:id="0" w:name="_GoBack"/>
       <w:bookmarkEnd w:id="0"/>
-      <w:r>
-        <w:rPr>
-          <w:rFonts w:hint="default"/>
-          <w:u w:val="none"/>
-          <w:lang w:val="en-GB"/>
-        </w:rPr>
-        <w:t xml:space="preserve"> </w:t>
-      </w:r>
-    </w:p>
-    <w:p>
-      <w:pPr>
-        <w:rPr>
-          <w:rFonts w:hint="default"/>
-          <w:u w:val="none"/>
-          <w:lang w:val="en-GB"/>
-        </w:rPr>
-      </w:pPr>
-    </w:p>
-    <w:p>
-      <w:pPr>
-        <w:rPr>
-          <w:rFonts w:hint="default"/>
-          <w:u w:val="none"/>
-          <w:lang w:val="en-GB"/>
-        </w:rPr>
-      </w:pPr>
-      <w:r>
-        <w:rPr>
-          <w:rFonts w:hint="default"/>
-          <w:u w:val="none"/>
-          <w:lang w:val="en-GB"/>
-        </w:rPr>
-        <w:t>Name            Stmts   Miss Branch BrPart  Cover   Missing</w:t>
-      </w:r>
-    </w:p>
-    <w:p>
-      <w:pPr>
-        <w:rPr>
-          <w:rFonts w:hint="default"/>
-          <w:u w:val="none"/>
-          <w:lang w:val="en-GB"/>
-        </w:rPr>
-      </w:pPr>
-      <w:r>
-        <w:rPr>
-          <w:rFonts w:hint="default"/>
-          <w:u w:val="none"/>
-          <w:lang w:val="en-GB"/>
-        </w:rPr>
-        <w:t>-----------------------------------------------------------</w:t>
-      </w:r>
-    </w:p>
-    <w:p>
-      <w:pPr>
-        <w:rPr>
-          <w:rFonts w:hint="default"/>
-          <w:u w:val="none"/>
-          <w:lang w:val="en-GB"/>
-        </w:rPr>
-      </w:pPr>
-      <w:r>
-        <w:rPr>
-          <w:rFonts w:hint="default"/>
-          <w:u w:val="none"/>
-          <w:lang w:val="en-GB"/>
-        </w:rPr>
-        <w:t>manage.py          12      2      2      1    79%   12-13, 21-&gt;exit</w:t>
-      </w:r>
-    </w:p>
-    <w:p>
-      <w:pPr>
-        <w:rPr>
-          <w:rFonts w:hint="default"/>
-          <w:u w:val="none"/>
-          <w:lang w:val="en-GB"/>
-        </w:rPr>
-      </w:pPr>
-      <w:r>
-        <w:rPr>
-          <w:rFonts w:hint="default"/>
-          <w:u w:val="none"/>
-          <w:lang w:val="en-GB"/>
-        </w:rPr>
-        <w:t>nomio\asgi.py       4      4      0      0     0%   10-16</w:t>
-      </w:r>
-    </w:p>
-    <w:p>
-      <w:pPr>
-        <w:rPr>
-          <w:rFonts w:hint="default"/>
-          <w:u w:val="none"/>
-          <w:lang w:val="en-GB"/>
-        </w:rPr>
-      </w:pPr>
-      <w:r>
-        <w:rPr>
-          <w:rFonts w:hint="default"/>
-          <w:u w:val="none"/>
-          <w:lang w:val="en-GB"/>
-        </w:rPr>
-        <w:t>nomio\wsgi.py       4      4      0      0     0%   10-16</w:t>
-      </w:r>
-    </w:p>
-    <w:p>
-      <w:pPr>
-        <w:rPr>
-          <w:rFonts w:hint="default"/>
-          <w:u w:val="none"/>
-          <w:lang w:val="en-GB"/>
-        </w:rPr>
-      </w:pPr>
-      <w:r>
-        <w:rPr>
-          <w:rFonts w:hint="default"/>
-          <w:u w:val="none"/>
-          <w:lang w:val="en-GB"/>
-        </w:rPr>
-        <w:t>-----------------------------------------------------------</w:t>
-      </w:r>
-    </w:p>
-    <w:p>
-      <w:pPr>
-        <w:rPr>
-          <w:rFonts w:hint="default"/>
-          <w:u w:val="none"/>
-          <w:lang w:val="en-GB"/>
-        </w:rPr>
-      </w:pPr>
-      <w:r>
-        <w:rPr>
-          <w:rFonts w:hint="default"/>
-          <w:u w:val="none"/>
-          <w:lang w:val="en-GB"/>
-        </w:rPr>
-        <w:t>TOTAL             138     10      4      1    92%</w:t>
-      </w:r>
-    </w:p>
-    <w:p>
-      <w:pPr>
-        <w:rPr>
-          <w:rFonts w:hint="default"/>
-          <w:u w:val="none"/>
-          <w:lang w:val="en-GB"/>
-        </w:rPr>
-      </w:pPr>
-    </w:p>
-    <w:p>
-      <w:pPr>
-        <w:rPr>
-          <w:rFonts w:hint="default"/>
-          <w:u w:val="single"/>
-          <w:lang w:val="en-GB"/>
-        </w:rPr>
-      </w:pPr>
-      <w:r>
-        <w:rPr>
-          <w:rFonts w:hint="default"/>
-          <w:u w:val="single"/>
-          <w:lang w:val="en-GB"/>
-        </w:rPr>
-        <w:t>Things to consider:</w:t>
-      </w:r>
-    </w:p>
-    <w:p>
-      <w:pPr>
-        <w:rPr>
-          <w:rFonts w:hint="default"/>
-          <w:u w:val="single"/>
-          <w:lang w:val="en-GB"/>
-        </w:rPr>
-      </w:pPr>
-    </w:p>
-    <w:p>
-      <w:pPr>
-        <w:rPr>
-          <w:rFonts w:hint="default"/>
-          <w:u w:val="none"/>
-          <w:lang w:val="en-GB"/>
-        </w:rPr>
-      </w:pPr>
-      <w:r>
-        <w:rPr>
-          <w:rFonts w:hint="default"/>
-          <w:u w:val="none"/>
-          <w:lang w:val="en-GB"/>
-        </w:rPr>
-        <w:t xml:space="preserve">Using Class meta: verbose_name_plural = “plurals” to make Django pluralise the name properly. </w:t>
-      </w:r>
-    </w:p>
-    <w:p>
-      <w:pPr>
-        <w:rPr>
-          <w:rFonts w:hint="default"/>
-          <w:u w:val="none"/>
-          <w:lang w:val="en-GB"/>
-        </w:rPr>
-      </w:pPr>
-      <w:r>
-        <w:rPr>
-          <w:rFonts w:hint="default"/>
-          <w:u w:val="none"/>
-          <w:lang w:val="en-GB"/>
-        </w:rPr>
-        <w:t xml:space="preserve">Consider the BASE_DIR, TEMPLATE_DIR and STATIC_DIR settings in settings.py. </w:t>
-      </w:r>
-    </w:p>
-    <w:p>
-      <w:pPr>
-        <w:rPr>
-          <w:rFonts w:hint="default"/>
-          <w:u w:val="none"/>
-          <w:lang w:val="en-GB"/>
-        </w:rPr>
-      </w:pPr>
-      <w:r>
-        <w:rPr>
-          <w:rFonts w:hint="default"/>
-          <w:u w:val="none"/>
-          <w:lang w:val="en-GB"/>
-        </w:rPr>
-        <w:t xml:space="preserve">Consider the urls.py file in root directory - might need to add a static/media file setting here. </w:t>
-      </w:r>
-    </w:p>
-    <w:p>
-      <w:pPr>
-        <w:rPr>
-          <w:rFonts w:hint="default"/>
-          <w:u w:val="none"/>
-          <w:lang w:val="en-GB"/>
-        </w:rPr>
-      </w:pPr>
-      <w:r>
-        <w:rPr>
-          <w:rFonts w:hint="default"/>
-          <w:u w:val="none"/>
-          <w:lang w:val="en-GB"/>
-        </w:rPr>
-        <w:t xml:space="preserve">How to validate file uploads for security reasons. </w:t>
-      </w:r>
-    </w:p>
-    <w:p>
-      <w:pPr>
-        <w:rPr>
-          <w:rFonts w:hint="default"/>
-          <w:u w:val="none"/>
-          <w:lang w:val="en-GB"/>
-        </w:rPr>
-      </w:pPr>
-      <w:r>
-        <w:rPr>
-          <w:rFonts w:hint="default"/>
-          <w:u w:val="none"/>
-          <w:lang w:val="en-GB"/>
-        </w:rPr>
-        <w:t xml:space="preserve">Make admin prettier. </w:t>
-      </w:r>
-    </w:p>
-    <w:p>
-      <w:pPr>
-        <w:rPr>
-          <w:rFonts w:hint="default"/>
-          <w:u w:val="none"/>
-          <w:lang w:val="en-GB"/>
-        </w:rPr>
-      </w:pPr>
-      <w:r>
-        <w:rPr>
-          <w:rFonts w:hint="default"/>
-          <w:u w:val="none"/>
-          <w:lang w:val="en-GB"/>
-        </w:rPr>
-        <w:t xml:space="preserve">Add user field to LegalDoc model. </w:t>
-      </w:r>
-    </w:p>
-    <w:p>
-      <w:pPr>
-        <w:rPr>
-          <w:rFonts w:hint="default"/>
-          <w:u w:val="none"/>
-          <w:lang w:val="en-GB"/>
-        </w:rPr>
-      </w:pPr>
-      <w:r>
-        <w:rPr>
-          <w:rFonts w:hint="default"/>
-          <w:u w:val="none"/>
-          <w:lang w:val="en-GB"/>
-        </w:rPr>
-        <w:t>Consider style and check guidance on import orders</w:t>
-      </w:r>
     </w:p>
     <w:p>
       <w:pPr>
@@ -923,7 +1018,7 @@
     <w:lsdException w:qFormat="1" w:unhideWhenUsed="0" w:uiPriority="0" w:semiHidden="0" w:name="Title"/>
     <w:lsdException w:unhideWhenUsed="0" w:uiPriority="0" w:semiHidden="0" w:name="Closing"/>
     <w:lsdException w:unhideWhenUsed="0" w:uiPriority="0" w:semiHidden="0" w:name="Signature"/>
-    <w:lsdException w:unhideWhenUsed="0" w:uiPriority="0" w:name="Default Paragraph Font"/>
+    <w:lsdException w:qFormat="1" w:unhideWhenUsed="0" w:uiPriority="0" w:name="Default Paragraph Font"/>
     <w:lsdException w:unhideWhenUsed="0" w:uiPriority="0" w:semiHidden="0" w:name="Body Text"/>
     <w:lsdException w:unhideWhenUsed="0" w:uiPriority="0" w:semiHidden="0" w:name="Body Text Indent"/>
     <w:lsdException w:unhideWhenUsed="0" w:uiPriority="0" w:semiHidden="0" w:name="List Continue"/>
@@ -1119,6 +1214,7 @@
   <w:style w:type="character" w:default="1" w:styleId="2">
     <w:name w:val="Default Paragraph Font"/>
     <w:semiHidden/>
+    <w:qFormat/>
     <w:uiPriority w:val="0"/>
   </w:style>
   <w:style w:type="table" w:default="1" w:styleId="3">

</xml_diff>

<commit_message>
add LegalDocListViewTest to documents.tests.py
</commit_message>
<xml_diff>
--- a/journal.docx
+++ b/journal.docx
@@ -714,6 +714,493 @@
       <w:pPr>
         <w:rPr>
           <w:rFonts w:hint="default"/>
+          <w:u w:val="none"/>
+          <w:lang w:val="en-GB"/>
+        </w:rPr>
+      </w:pPr>
+      <w:r>
+        <w:rPr>
+          <w:rFonts w:hint="default"/>
+          <w:u w:val="none"/>
+          <w:lang w:val="en-GB"/>
+        </w:rPr>
+        <w:t xml:space="preserve">Added template from tutorial and adjusted to take my data from my list view. Template renders all good. </w:t>
+      </w:r>
+    </w:p>
+    <w:p>
+      <w:pPr>
+        <w:rPr>
+          <w:rFonts w:hint="default"/>
+          <w:u w:val="none"/>
+          <w:lang w:val="en-GB"/>
+        </w:rPr>
+      </w:pPr>
+    </w:p>
+    <w:p>
+      <w:pPr>
+        <w:rPr>
+          <w:rFonts w:hint="default"/>
+          <w:u w:val="none"/>
+          <w:lang w:val="en-GB"/>
+        </w:rPr>
+      </w:pPr>
+      <w:r>
+        <w:rPr>
+          <w:rFonts w:hint="default"/>
+          <w:u w:val="none"/>
+          <w:lang w:val="en-GB"/>
+        </w:rPr>
+        <w:t xml:space="preserve">Coverage deems documents.views.py to be tested 100%, which is strange (haven’t written tests for it yet). Need to investigate. I am sometimes writing tests AFTER the code they tests; need to reflect on this part of my workflow. </w:t>
+      </w:r>
+    </w:p>
+    <w:p>
+      <w:pPr>
+        <w:rPr>
+          <w:rFonts w:hint="default"/>
+          <w:u w:val="none"/>
+          <w:lang w:val="en-GB"/>
+        </w:rPr>
+      </w:pPr>
+    </w:p>
+    <w:p>
+      <w:pPr>
+        <w:rPr>
+          <w:rFonts w:hint="default"/>
+          <w:u w:val="none"/>
+          <w:lang w:val="en-GB"/>
+        </w:rPr>
+      </w:pPr>
+    </w:p>
+    <w:p>
+      <w:pPr>
+        <w:rPr>
+          <w:rFonts w:hint="default"/>
+          <w:u w:val="none"/>
+          <w:lang w:val="en-GB"/>
+        </w:rPr>
+      </w:pPr>
+    </w:p>
+    <w:p>
+      <w:pPr>
+        <w:rPr>
+          <w:rFonts w:hint="default"/>
+          <w:u w:val="none"/>
+          <w:lang w:val="en-GB"/>
+        </w:rPr>
+      </w:pPr>
+      <w:r>
+        <w:rPr>
+          <w:rFonts w:hint="default"/>
+          <w:u w:val="none"/>
+          <w:lang w:val="en-GB"/>
+        </w:rPr>
+        <w:t>Name                                                    Stmts   Miss Branch BrPart  Cover   Missing</w:t>
+      </w:r>
+    </w:p>
+    <w:p>
+      <w:pPr>
+        <w:rPr>
+          <w:rFonts w:hint="default"/>
+          <w:u w:val="none"/>
+          <w:lang w:val="en-GB"/>
+        </w:rPr>
+      </w:pPr>
+      <w:r>
+        <w:rPr>
+          <w:rFonts w:hint="default"/>
+          <w:u w:val="none"/>
+          <w:lang w:val="en-GB"/>
+        </w:rPr>
+        <w:t>---------------------------------------------------------------------------------------------------</w:t>
+      </w:r>
+    </w:p>
+    <w:p>
+      <w:pPr>
+        <w:rPr>
+          <w:rFonts w:hint="default"/>
+          <w:u w:val="none"/>
+          <w:lang w:val="en-GB"/>
+        </w:rPr>
+      </w:pPr>
+      <w:r>
+        <w:rPr>
+          <w:rFonts w:hint="default"/>
+          <w:u w:val="none"/>
+          <w:lang w:val="en-GB"/>
+        </w:rPr>
+        <w:t>manage.py                                                  12      2      2      1    79%   12-13, 21-&gt;exit</w:t>
+      </w:r>
+    </w:p>
+    <w:p>
+      <w:pPr>
+        <w:rPr>
+          <w:rFonts w:hint="default"/>
+          <w:u w:val="none"/>
+          <w:lang w:val="en-GB"/>
+        </w:rPr>
+      </w:pPr>
+      <w:r>
+        <w:rPr>
+          <w:rFonts w:hint="default"/>
+          <w:u w:val="none"/>
+          <w:lang w:val="en-GB"/>
+        </w:rPr>
+        <w:t>nomio\__init__.py                                           0      0      0      0   100%</w:t>
+      </w:r>
+    </w:p>
+    <w:p>
+      <w:pPr>
+        <w:rPr>
+          <w:rFonts w:hint="default"/>
+          <w:u w:val="none"/>
+          <w:lang w:val="en-GB"/>
+        </w:rPr>
+      </w:pPr>
+      <w:r>
+        <w:rPr>
+          <w:rFonts w:hint="default"/>
+          <w:u w:val="none"/>
+          <w:lang w:val="en-GB"/>
+        </w:rPr>
+        <w:t>nomio\asgi.py                                               4      4      0      0     0%   10-16</w:t>
+      </w:r>
+    </w:p>
+    <w:p>
+      <w:pPr>
+        <w:rPr>
+          <w:rFonts w:hint="default"/>
+          <w:u w:val="none"/>
+          <w:lang w:val="en-GB"/>
+        </w:rPr>
+      </w:pPr>
+      <w:r>
+        <w:rPr>
+          <w:rFonts w:hint="default"/>
+          <w:u w:val="none"/>
+          <w:lang w:val="en-GB"/>
+        </w:rPr>
+        <w:t>nomio\documents\__init__.py                                 0      0      0      0   100%</w:t>
+      </w:r>
+    </w:p>
+    <w:p>
+      <w:pPr>
+        <w:rPr>
+          <w:rFonts w:hint="default"/>
+          <w:u w:val="none"/>
+          <w:lang w:val="en-GB"/>
+        </w:rPr>
+      </w:pPr>
+      <w:r>
+        <w:rPr>
+          <w:rFonts w:hint="default"/>
+          <w:u w:val="none"/>
+          <w:lang w:val="en-GB"/>
+        </w:rPr>
+        <w:t>nomio\documents\admin.py                                    5      0      2      0   100%</w:t>
+      </w:r>
+    </w:p>
+    <w:p>
+      <w:pPr>
+        <w:rPr>
+          <w:rFonts w:hint="default"/>
+          <w:u w:val="none"/>
+          <w:lang w:val="en-GB"/>
+        </w:rPr>
+      </w:pPr>
+      <w:r>
+        <w:rPr>
+          <w:rFonts w:hint="default"/>
+          <w:u w:val="none"/>
+          <w:lang w:val="en-GB"/>
+        </w:rPr>
+        <w:t>nomio\documents\apps.py                                     4      0      0      0   100%</w:t>
+      </w:r>
+    </w:p>
+    <w:p>
+      <w:pPr>
+        <w:rPr>
+          <w:rFonts w:hint="default"/>
+          <w:u w:val="none"/>
+          <w:lang w:val="en-GB"/>
+        </w:rPr>
+      </w:pPr>
+      <w:r>
+        <w:rPr>
+          <w:rFonts w:hint="default"/>
+          <w:u w:val="none"/>
+          <w:lang w:val="en-GB"/>
+        </w:rPr>
+        <w:t>nomio\documents\migrations\0001_initial.py                  5      0      0      0   100%</w:t>
+      </w:r>
+    </w:p>
+    <w:p>
+      <w:pPr>
+        <w:rPr>
+          <w:rFonts w:hint="default"/>
+          <w:u w:val="none"/>
+          <w:lang w:val="en-GB"/>
+        </w:rPr>
+      </w:pPr>
+      <w:r>
+        <w:rPr>
+          <w:rFonts w:hint="default"/>
+          <w:u w:val="none"/>
+          <w:lang w:val="en-GB"/>
+        </w:rPr>
+        <w:t>nomio\documents\migrations\0002_auto_20210608_1159.py       6      0      0      0   100%</w:t>
+      </w:r>
+    </w:p>
+    <w:p>
+      <w:pPr>
+        <w:rPr>
+          <w:rFonts w:hint="default"/>
+          <w:u w:val="none"/>
+          <w:lang w:val="en-GB"/>
+        </w:rPr>
+      </w:pPr>
+      <w:r>
+        <w:rPr>
+          <w:rFonts w:hint="default"/>
+          <w:u w:val="none"/>
+          <w:lang w:val="en-GB"/>
+        </w:rPr>
+        <w:t>nomio\documents\migrations\__init__.py                      0      0      0      0   100%</w:t>
+      </w:r>
+    </w:p>
+    <w:p>
+      <w:pPr>
+        <w:rPr>
+          <w:rFonts w:hint="default"/>
+          <w:u w:val="none"/>
+          <w:lang w:val="en-GB"/>
+        </w:rPr>
+      </w:pPr>
+      <w:r>
+        <w:rPr>
+          <w:rFonts w:hint="default"/>
+          <w:u w:val="none"/>
+          <w:lang w:val="en-GB"/>
+        </w:rPr>
+        <w:t>nomio\documents\models.py                                   8      0      0      0   100%</w:t>
+      </w:r>
+    </w:p>
+    <w:p>
+      <w:pPr>
+        <w:rPr>
+          <w:rFonts w:hint="default"/>
+          <w:u w:val="none"/>
+          <w:lang w:val="en-GB"/>
+        </w:rPr>
+      </w:pPr>
+      <w:r>
+        <w:rPr>
+          <w:rFonts w:hint="default"/>
+          <w:u w:val="none"/>
+          <w:lang w:val="en-GB"/>
+        </w:rPr>
+        <w:t>nomio\documents\tests.py                                   34      0      0      0   100%</w:t>
+      </w:r>
+    </w:p>
+    <w:p>
+      <w:pPr>
+        <w:rPr>
+          <w:rFonts w:hint="default"/>
+          <w:u w:val="none"/>
+          <w:lang w:val="en-GB"/>
+        </w:rPr>
+      </w:pPr>
+      <w:r>
+        <w:rPr>
+          <w:rFonts w:hint="default"/>
+          <w:u w:val="none"/>
+          <w:lang w:val="en-GB"/>
+        </w:rPr>
+        <w:t>nomio\documents\urls.py                                     3      0      0      0   100%</w:t>
+      </w:r>
+    </w:p>
+    <w:p>
+      <w:pPr>
+        <w:rPr>
+          <w:rFonts w:hint="default"/>
+          <w:u w:val="none"/>
+          <w:lang w:val="en-GB"/>
+        </w:rPr>
+      </w:pPr>
+      <w:r>
+        <w:rPr>
+          <w:rFonts w:hint="default"/>
+          <w:u w:val="none"/>
+          <w:lang w:val="en-GB"/>
+        </w:rPr>
+        <w:t>nomio\documents\views.py                                   11      0      0      0   100%</w:t>
+      </w:r>
+    </w:p>
+    <w:p>
+      <w:pPr>
+        <w:rPr>
+          <w:rFonts w:hint="default"/>
+          <w:u w:val="none"/>
+          <w:lang w:val="en-GB"/>
+        </w:rPr>
+      </w:pPr>
+      <w:r>
+        <w:rPr>
+          <w:rFonts w:hint="default"/>
+          <w:u w:val="none"/>
+          <w:lang w:val="en-GB"/>
+        </w:rPr>
+        <w:t>nomio\landing\__init__.py                                   0      0      0      0   100%</w:t>
+      </w:r>
+    </w:p>
+    <w:p>
+      <w:pPr>
+        <w:rPr>
+          <w:rFonts w:hint="default"/>
+          <w:u w:val="none"/>
+          <w:lang w:val="en-GB"/>
+        </w:rPr>
+      </w:pPr>
+      <w:r>
+        <w:rPr>
+          <w:rFonts w:hint="default"/>
+          <w:u w:val="none"/>
+          <w:lang w:val="en-GB"/>
+        </w:rPr>
+        <w:t>nomio\landing\apps.py                                       3      0      0      0   100%</w:t>
+      </w:r>
+    </w:p>
+    <w:p>
+      <w:pPr>
+        <w:rPr>
+          <w:rFonts w:hint="default"/>
+          <w:u w:val="none"/>
+          <w:lang w:val="en-GB"/>
+        </w:rPr>
+      </w:pPr>
+      <w:r>
+        <w:rPr>
+          <w:rFonts w:hint="default"/>
+          <w:u w:val="none"/>
+          <w:lang w:val="en-GB"/>
+        </w:rPr>
+        <w:t>nomio\landing\tests.py                                     13      0      0      0   100%</w:t>
+      </w:r>
+    </w:p>
+    <w:p>
+      <w:pPr>
+        <w:rPr>
+          <w:rFonts w:hint="default"/>
+          <w:u w:val="none"/>
+          <w:lang w:val="en-GB"/>
+        </w:rPr>
+      </w:pPr>
+      <w:r>
+        <w:rPr>
+          <w:rFonts w:hint="default"/>
+          <w:u w:val="none"/>
+          <w:lang w:val="en-GB"/>
+        </w:rPr>
+        <w:t>nomio\landing\urls.py                                       3      0      0      0   100%</w:t>
+      </w:r>
+    </w:p>
+    <w:p>
+      <w:pPr>
+        <w:rPr>
+          <w:rFonts w:hint="default"/>
+          <w:u w:val="none"/>
+          <w:lang w:val="en-GB"/>
+        </w:rPr>
+      </w:pPr>
+      <w:r>
+        <w:rPr>
+          <w:rFonts w:hint="default"/>
+          <w:u w:val="none"/>
+          <w:lang w:val="en-GB"/>
+        </w:rPr>
+        <w:t>nomio\settings.py                                          24      0      0      0   100%</w:t>
+      </w:r>
+    </w:p>
+    <w:p>
+      <w:pPr>
+        <w:rPr>
+          <w:rFonts w:hint="default"/>
+          <w:u w:val="none"/>
+          <w:lang w:val="en-GB"/>
+        </w:rPr>
+      </w:pPr>
+      <w:r>
+        <w:rPr>
+          <w:rFonts w:hint="default"/>
+          <w:u w:val="none"/>
+          <w:lang w:val="en-GB"/>
+        </w:rPr>
+        <w:t>nomio\urls.py                                               6      0      0      0   100%</w:t>
+      </w:r>
+    </w:p>
+    <w:p>
+      <w:pPr>
+        <w:rPr>
+          <w:rFonts w:hint="default"/>
+          <w:u w:val="none"/>
+          <w:lang w:val="en-GB"/>
+        </w:rPr>
+      </w:pPr>
+      <w:r>
+        <w:rPr>
+          <w:rFonts w:hint="default"/>
+          <w:u w:val="none"/>
+          <w:lang w:val="en-GB"/>
+        </w:rPr>
+        <w:t>nomio\wsgi.py                                               4      4      0      0     0%   10-16</w:t>
+      </w:r>
+    </w:p>
+    <w:p>
+      <w:pPr>
+        <w:rPr>
+          <w:rFonts w:hint="default"/>
+          <w:u w:val="none"/>
+          <w:lang w:val="en-GB"/>
+        </w:rPr>
+      </w:pPr>
+      <w:r>
+        <w:rPr>
+          <w:rFonts w:hint="default"/>
+          <w:u w:val="none"/>
+          <w:lang w:val="en-GB"/>
+        </w:rPr>
+        <w:t>---------------------------------------------------------------------------------------------------</w:t>
+      </w:r>
+    </w:p>
+    <w:p>
+      <w:pPr>
+        <w:rPr>
+          <w:rFonts w:hint="default"/>
+          <w:u w:val="none"/>
+          <w:lang w:val="en-GB"/>
+        </w:rPr>
+      </w:pPr>
+      <w:r>
+        <w:rPr>
+          <w:rFonts w:hint="default"/>
+          <w:u w:val="none"/>
+          <w:lang w:val="en-GB"/>
+        </w:rPr>
+        <w:t>TOTAL                                                     145     10      4      1    93%</w:t>
+      </w:r>
+    </w:p>
+    <w:p>
+      <w:pPr>
+        <w:rPr>
+          <w:rFonts w:hint="default"/>
+          <w:u w:val="none"/>
+          <w:lang w:val="en-GB"/>
+        </w:rPr>
+      </w:pPr>
+    </w:p>
+    <w:p>
+      <w:pPr>
+        <w:rPr>
+          <w:rFonts w:hint="default"/>
           <w:u w:val="single"/>
           <w:lang w:val="en-GB"/>
         </w:rPr>
@@ -870,6 +1357,57 @@
           <w:lang w:val="en-GB"/>
         </w:rPr>
         <w:t>Use LoginMixin for my list view</w:t>
+      </w:r>
+    </w:p>
+    <w:p>
+      <w:pPr>
+        <w:rPr>
+          <w:rFonts w:hint="default"/>
+          <w:u w:val="none"/>
+          <w:lang w:val="en-GB"/>
+        </w:rPr>
+      </w:pPr>
+      <w:r>
+        <w:rPr>
+          <w:rFonts w:hint="default"/>
+          <w:u w:val="none"/>
+          <w:lang w:val="en-GB"/>
+        </w:rPr>
+        <w:t xml:space="preserve">Solve pagination ordering issue. </w:t>
+      </w:r>
+    </w:p>
+    <w:p>
+      <w:pPr>
+        <w:rPr>
+          <w:rFonts w:hint="default"/>
+          <w:u w:val="none"/>
+          <w:lang w:val="en-GB"/>
+        </w:rPr>
+      </w:pPr>
+      <w:r>
+        <w:rPr>
+          <w:rFonts w:hint="default"/>
+          <w:u w:val="none"/>
+          <w:lang w:val="en-GB"/>
+        </w:rPr>
+        <w:t>Update requirements.txt</w:t>
+      </w:r>
+    </w:p>
+    <w:p>
+      <w:pPr>
+        <w:rPr>
+          <w:rFonts w:hint="default"/>
+          <w:u w:val="none"/>
+          <w:lang w:val="en-GB"/>
+        </w:rPr>
+      </w:pPr>
+      <w:r>
+        <w:rPr>
+          <w:rFonts w:hint="default"/>
+          <w:u w:val="none"/>
+          <w:lang w:val="en-GB"/>
+        </w:rPr>
+        <w:t xml:space="preserve">Use Unittest addCleanup() in tests or in SetUp to delete all my test files after testing. </w:t>
       </w:r>
       <w:bookmarkStart w:id="0" w:name="_GoBack"/>
       <w:bookmarkEnd w:id="0"/>

</xml_diff>

<commit_message>
add ModelForm to documents.forms.py and templates for upload feature
</commit_message>
<xml_diff>
--- a/journal.docx
+++ b/journal.docx
@@ -1201,16 +1201,42 @@
       <w:pPr>
         <w:rPr>
           <w:rFonts w:hint="default"/>
+          <w:u w:val="none"/>
+          <w:lang w:val="en-GB"/>
+        </w:rPr>
+      </w:pPr>
+      <w:r>
+        <w:rPr>
+          <w:rFonts w:hint="default"/>
+          <w:u w:val="none"/>
+          <w:lang w:val="en-GB"/>
+        </w:rPr>
+        <w:t xml:space="preserve">Forgot to update .gitignore when I created rep on Github. Updated it now. </w:t>
+      </w:r>
+    </w:p>
+    <w:p>
+      <w:pPr>
+        <w:rPr>
+          <w:rFonts w:hint="default"/>
           <w:u w:val="single"/>
           <w:lang w:val="en-GB"/>
         </w:rPr>
       </w:pPr>
-      <w:r>
+    </w:p>
+    <w:p>
+      <w:pPr>
         <w:rPr>
           <w:rFonts w:hint="default"/>
           <w:u w:val="single"/>
           <w:lang w:val="en-GB"/>
         </w:rPr>
+      </w:pPr>
+      <w:r>
+        <w:rPr>
+          <w:rFonts w:hint="default"/>
+          <w:u w:val="single"/>
+          <w:lang w:val="en-GB"/>
+        </w:rPr>
         <w:t>Things to consider:</w:t>
       </w:r>
     </w:p>
@@ -1407,10 +1433,18 @@
           <w:u w:val="none"/>
           <w:lang w:val="en-GB"/>
         </w:rPr>
-        <w:t xml:space="preserve">Use Unittest addCleanup() in tests or in SetUp to delete all my test files after testing. </w:t>
+        <w:t>Use Unittest addCleanup() in tests or in SetUp to delete all my test files after testing. Or use utils rmtree. Do I need to create actual files?</w:t>
       </w:r>
       <w:bookmarkStart w:id="0" w:name="_GoBack"/>
       <w:bookmarkEnd w:id="0"/>
+      <w:r>
+        <w:rPr>
+          <w:rFonts w:hint="default"/>
+          <w:u w:val="none"/>
+          <w:lang w:val="en-GB"/>
+        </w:rPr>
+        <w:t xml:space="preserve"> </w:t>
+      </w:r>
     </w:p>
     <w:p>
       <w:pPr>

</xml_diff>